<commit_message>
PDF Version of Lab on WA
</commit_message>
<xml_diff>
--- a/Labs/DayThreeLabs/WA 1 - Getting Started Lab instructions 181003.docx
+++ b/Labs/DayThreeLabs/WA 1 - Getting Started Lab instructions 181003.docx
@@ -155,7 +155,7 @@
               </wp:anchor>
             </w:drawing>
           </mc:Choice>
-          <mc:Fallback xmlns:mv="urn:schemas-microsoft-com:mac:vml" xmlns:mo="http://schemas.microsoft.com/office/mac/office/2008/main">
+          <mc:Fallback xmlns:mo="http://schemas.microsoft.com/office/mac/office/2008/main" xmlns:mv="urn:schemas-microsoft-com:mac:vml">
             <w:pict>
               <v:shapetype w14:anchorId="29C9E8E6" id="_x0000_t202" coordsize="21600,21600" o:spt="202" path="m0,0l0,21600,21600,21600,21600,0xe">
                 <v:stroke joinstyle="miter"/>
@@ -341,28 +341,13 @@
     </w:p>
     <w:p>
       <w:pPr>
-        <w:rPr>
-          <w:rFonts w:cs="Arial"/>
-          <w:color w:val="2E74B5" w:themeColor="accent1" w:themeShade="BF"/>
-          <w:szCs w:val="20"/>
-        </w:rPr>
-      </w:pPr>
-      <w:r>
-        <w:rPr>
-          <w:rFonts w:cs="Arial"/>
-          <w:color w:val="2E74B5" w:themeColor="accent1" w:themeShade="BF"/>
-          <w:szCs w:val="20"/>
-        </w:rPr>
-        <w:t>Laurent Vincent</w:t>
-      </w:r>
-    </w:p>
-    <w:p>
-      <w:pPr>
         <w:pStyle w:val="D-Deliverable"/>
         <w:rPr>
           <w:color w:val="FFFFFF"/>
         </w:rPr>
       </w:pPr>
+      <w:bookmarkStart w:id="0" w:name="_GoBack"/>
+      <w:bookmarkEnd w:id="0"/>
     </w:p>
     <w:p>
       <w:pPr>
@@ -1452,7 +1437,7 @@
           <w:lang w:eastAsia="ar-SA"/>
         </w:rPr>
       </w:pPr>
-      <w:bookmarkStart w:id="0" w:name="_Toc526253728"/>
+      <w:bookmarkStart w:id="1" w:name="_Toc526253728"/>
       <w:r>
         <w:rPr>
           <w:lang w:eastAsia="ar-SA"/>
@@ -1466,17 +1451,17 @@
         </w:rPr>
         <w:t>et started</w:t>
       </w:r>
-      <w:bookmarkEnd w:id="0"/>
+      <w:bookmarkEnd w:id="1"/>
     </w:p>
     <w:p>
       <w:pPr>
         <w:pStyle w:val="Heading3"/>
       </w:pPr>
-      <w:bookmarkStart w:id="1" w:name="_Toc526253729"/>
+      <w:bookmarkStart w:id="2" w:name="_Toc526253729"/>
       <w:r>
         <w:t>Overview</w:t>
       </w:r>
-      <w:bookmarkEnd w:id="1"/>
+      <w:bookmarkEnd w:id="2"/>
     </w:p>
     <w:p>
       <w:pPr>
@@ -1635,11 +1620,11 @@
       <w:pPr>
         <w:pStyle w:val="Heading3"/>
       </w:pPr>
-      <w:bookmarkStart w:id="2" w:name="_Toc526253730"/>
+      <w:bookmarkStart w:id="3" w:name="_Toc526253730"/>
       <w:r>
         <w:t>Objectives</w:t>
       </w:r>
-      <w:bookmarkEnd w:id="2"/>
+      <w:bookmarkEnd w:id="3"/>
     </w:p>
     <w:p>
       <w:pPr>
@@ -1739,11 +1724,11 @@
       <w:pPr>
         <w:pStyle w:val="Heading3"/>
       </w:pPr>
-      <w:bookmarkStart w:id="3" w:name="_Toc526253731"/>
+      <w:bookmarkStart w:id="4" w:name="_Toc526253731"/>
       <w:r>
         <w:t>Prerequisites</w:t>
       </w:r>
-      <w:bookmarkEnd w:id="3"/>
+      <w:bookmarkEnd w:id="4"/>
     </w:p>
     <w:p>
       <w:pPr>
@@ -1773,11 +1758,11 @@
       <w:pPr>
         <w:pStyle w:val="Heading3"/>
       </w:pPr>
-      <w:bookmarkStart w:id="4" w:name="_Toc526253732"/>
+      <w:bookmarkStart w:id="5" w:name="_Toc526253732"/>
       <w:r>
         <w:t>What to expect when you are done</w:t>
       </w:r>
-      <w:bookmarkEnd w:id="4"/>
+      <w:bookmarkEnd w:id="5"/>
     </w:p>
     <w:p>
       <w:pPr>
@@ -1817,7 +1802,7 @@
           <w:lang w:eastAsia="ar-SA"/>
         </w:rPr>
       </w:pPr>
-      <w:bookmarkStart w:id="5" w:name="_Toc526253733"/>
+      <w:bookmarkStart w:id="6" w:name="_Toc526253733"/>
       <w:r>
         <w:rPr>
           <w:lang w:eastAsia="ar-SA"/>
@@ -1843,7 +1828,7 @@
         </w:rPr>
         <w:t>Account</w:t>
       </w:r>
-      <w:bookmarkEnd w:id="5"/>
+      <w:bookmarkEnd w:id="6"/>
     </w:p>
     <w:p>
       <w:pPr>
@@ -1937,11 +1922,11 @@
       <w:pPr>
         <w:pStyle w:val="Heading3"/>
       </w:pPr>
-      <w:bookmarkStart w:id="6" w:name="_Toc526253734"/>
+      <w:bookmarkStart w:id="7" w:name="_Toc526253734"/>
       <w:r>
         <w:t>IBM Cloud Account</w:t>
       </w:r>
-      <w:bookmarkEnd w:id="6"/>
+      <w:bookmarkEnd w:id="7"/>
     </w:p>
     <w:p>
       <w:pPr>
@@ -2999,7 +2984,7 @@
           <w:lang w:eastAsia="ar-SA"/>
         </w:rPr>
       </w:pPr>
-      <w:bookmarkStart w:id="7" w:name="_Toc526253735"/>
+      <w:bookmarkStart w:id="8" w:name="_Toc526253735"/>
       <w:r>
         <w:rPr>
           <w:lang w:eastAsia="ar-SA"/>
@@ -3007,7 +2992,7 @@
         <w:lastRenderedPageBreak/>
         <w:t>Apply a promo code</w:t>
       </w:r>
-      <w:bookmarkEnd w:id="7"/>
+      <w:bookmarkEnd w:id="8"/>
     </w:p>
     <w:p>
       <w:pPr>
@@ -3056,17 +3041,7 @@
           <w:sz w:val="24"/>
           <w:szCs w:val="24"/>
         </w:rPr>
-        <w:t xml:space="preserve"> account is provid</w:t>
-      </w:r>
-      <w:bookmarkStart w:id="8" w:name="_GoBack"/>
-      <w:bookmarkEnd w:id="8"/>
-      <w:r>
-        <w:rPr>
-          <w:rFonts w:ascii="Arial" w:hAnsi="Arial" w:cs="Arial"/>
-          <w:sz w:val="24"/>
-          <w:szCs w:val="24"/>
-        </w:rPr>
-        <w:t xml:space="preserve">ed to test </w:t>
+        <w:t xml:space="preserve"> account is provided to test </w:t>
       </w:r>
       <w:r>
         <w:rPr>
@@ -3090,7 +3065,25 @@
           <w:sz w:val="24"/>
           <w:szCs w:val="24"/>
         </w:rPr>
-        <w:t xml:space="preserve"> Unfortunately, We must get more resources to run all labs of this session. In order to get the</w:t>
+        <w:t xml:space="preserve"> Unfortunately, </w:t>
+      </w:r>
+      <w:proofErr w:type="gramStart"/>
+      <w:r>
+        <w:rPr>
+          <w:rFonts w:ascii="Arial" w:hAnsi="Arial" w:cs="Arial"/>
+          <w:sz w:val="24"/>
+          <w:szCs w:val="24"/>
+        </w:rPr>
+        <w:t>We</w:t>
+      </w:r>
+      <w:proofErr w:type="gramEnd"/>
+      <w:r>
+        <w:rPr>
+          <w:rFonts w:ascii="Arial" w:hAnsi="Arial" w:cs="Arial"/>
+          <w:sz w:val="24"/>
+          <w:szCs w:val="24"/>
+        </w:rPr>
+        <w:t xml:space="preserve"> must get more resources to run all labs of this session. In order to get the</w:t>
       </w:r>
       <w:r>
         <w:rPr>
@@ -3248,17 +3241,17 @@
                     </a:ln>
                     <a:extLst>
                       <a:ext uri="{FAA26D3D-D897-4be2-8F04-BA451C77F1D7}">
-                        <ma14:placeholderFlag xmlns:lc="http://schemas.openxmlformats.org/drawingml/2006/lockedCanvas" xmlns="" xmlns:ma14="http://schemas.microsoft.com/office/mac/drawingml/2011/main" xmlns:p="http://schemas.openxmlformats.org/presentationml/2006/main" xmlns:w="http://schemas.openxmlformats.org/wordprocessingml/2006/main" xmlns:w10="urn:schemas-microsoft-com:office:word" xmlns:v="urn:schemas-microsoft-com:vml" xmlns:o="urn:schemas-microsoft-com:office:office" val="1"/>
+                        <ma14:placeholderFlag xmlns:o="urn:schemas-microsoft-com:office:office" xmlns:v="urn:schemas-microsoft-com:vml" xmlns:w10="urn:schemas-microsoft-com:office:word" xmlns:w="http://schemas.openxmlformats.org/wordprocessingml/2006/main" xmlns:p="http://schemas.openxmlformats.org/presentationml/2006/main" xmlns:ma14="http://schemas.microsoft.com/office/mac/drawingml/2011/main" xmlns="" xmlns:lc="http://schemas.openxmlformats.org/drawingml/2006/lockedCanvas" val="1"/>
                       </a:ext>
                       <a:ext uri="{909E8E84-426E-40dd-AFC4-6F175D3DCCD1}">
-                        <a14:hiddenFill xmlns:lc="http://schemas.openxmlformats.org/drawingml/2006/lockedCanvas" xmlns="" xmlns:a14="http://schemas.microsoft.com/office/drawing/2010/main" xmlns:p="http://schemas.openxmlformats.org/presentationml/2006/main" xmlns:w="http://schemas.openxmlformats.org/wordprocessingml/2006/main" xmlns:w10="urn:schemas-microsoft-com:office:word" xmlns:v="urn:schemas-microsoft-com:vml" xmlns:o="urn:schemas-microsoft-com:office:office">
+                        <a14:hiddenFill xmlns:o="urn:schemas-microsoft-com:office:office" xmlns:v="urn:schemas-microsoft-com:vml" xmlns:w10="urn:schemas-microsoft-com:office:word" xmlns:w="http://schemas.openxmlformats.org/wordprocessingml/2006/main" xmlns:p="http://schemas.openxmlformats.org/presentationml/2006/main" xmlns:a14="http://schemas.microsoft.com/office/drawing/2010/main" xmlns="" xmlns:lc="http://schemas.openxmlformats.org/drawingml/2006/lockedCanvas">
                           <a:solidFill>
                             <a:srgbClr val="FFFFFF"/>
                           </a:solidFill>
                         </a14:hiddenFill>
                       </a:ext>
                       <a:ext uri="{91240B29-F687-4f45-9708-019B960494DF}">
-                        <a14:hiddenLine xmlns:lc="http://schemas.openxmlformats.org/drawingml/2006/lockedCanvas" xmlns="" xmlns:a14="http://schemas.microsoft.com/office/drawing/2010/main" xmlns:p="http://schemas.openxmlformats.org/presentationml/2006/main" xmlns:w="http://schemas.openxmlformats.org/wordprocessingml/2006/main" xmlns:w10="urn:schemas-microsoft-com:office:word" xmlns:v="urn:schemas-microsoft-com:vml" xmlns:o="urn:schemas-microsoft-com:office:office" w="9525">
+                        <a14:hiddenLine xmlns:o="urn:schemas-microsoft-com:office:office" xmlns:v="urn:schemas-microsoft-com:vml" xmlns:w10="urn:schemas-microsoft-com:office:word" xmlns:w="http://schemas.openxmlformats.org/wordprocessingml/2006/main" xmlns:p="http://schemas.openxmlformats.org/presentationml/2006/main" xmlns:a14="http://schemas.microsoft.com/office/drawing/2010/main" xmlns="" xmlns:lc="http://schemas.openxmlformats.org/drawingml/2006/lockedCanvas" w="9525">
                           <a:solidFill>
                             <a:srgbClr val="000000"/>
                           </a:solidFill>
@@ -3423,17 +3416,17 @@
                     </a:ln>
                     <a:extLst>
                       <a:ext uri="{FAA26D3D-D897-4be2-8F04-BA451C77F1D7}">
-                        <ma14:placeholderFlag xmlns:lc="http://schemas.openxmlformats.org/drawingml/2006/lockedCanvas" xmlns="" xmlns:ma14="http://schemas.microsoft.com/office/mac/drawingml/2011/main" xmlns:p="http://schemas.openxmlformats.org/presentationml/2006/main" xmlns:w="http://schemas.openxmlformats.org/wordprocessingml/2006/main" xmlns:w10="urn:schemas-microsoft-com:office:word" xmlns:v="urn:schemas-microsoft-com:vml" xmlns:o="urn:schemas-microsoft-com:office:office" val="1"/>
+                        <ma14:placeholderFlag xmlns:o="urn:schemas-microsoft-com:office:office" xmlns:v="urn:schemas-microsoft-com:vml" xmlns:w10="urn:schemas-microsoft-com:office:word" xmlns:w="http://schemas.openxmlformats.org/wordprocessingml/2006/main" xmlns:p="http://schemas.openxmlformats.org/presentationml/2006/main" xmlns:ma14="http://schemas.microsoft.com/office/mac/drawingml/2011/main" xmlns="" xmlns:lc="http://schemas.openxmlformats.org/drawingml/2006/lockedCanvas" val="1"/>
                       </a:ext>
                       <a:ext uri="{909E8E84-426E-40dd-AFC4-6F175D3DCCD1}">
-                        <a14:hiddenFill xmlns:lc="http://schemas.openxmlformats.org/drawingml/2006/lockedCanvas" xmlns="" xmlns:a14="http://schemas.microsoft.com/office/drawing/2010/main" xmlns:p="http://schemas.openxmlformats.org/presentationml/2006/main" xmlns:w="http://schemas.openxmlformats.org/wordprocessingml/2006/main" xmlns:w10="urn:schemas-microsoft-com:office:word" xmlns:v="urn:schemas-microsoft-com:vml" xmlns:o="urn:schemas-microsoft-com:office:office">
+                        <a14:hiddenFill xmlns:o="urn:schemas-microsoft-com:office:office" xmlns:v="urn:schemas-microsoft-com:vml" xmlns:w10="urn:schemas-microsoft-com:office:word" xmlns:w="http://schemas.openxmlformats.org/wordprocessingml/2006/main" xmlns:p="http://schemas.openxmlformats.org/presentationml/2006/main" xmlns:a14="http://schemas.microsoft.com/office/drawing/2010/main" xmlns="" xmlns:lc="http://schemas.openxmlformats.org/drawingml/2006/lockedCanvas">
                           <a:solidFill>
                             <a:srgbClr val="FFFFFF"/>
                           </a:solidFill>
                         </a14:hiddenFill>
                       </a:ext>
                       <a:ext uri="{91240B29-F687-4f45-9708-019B960494DF}">
-                        <a14:hiddenLine xmlns:lc="http://schemas.openxmlformats.org/drawingml/2006/lockedCanvas" xmlns="" xmlns:a14="http://schemas.microsoft.com/office/drawing/2010/main" xmlns:p="http://schemas.openxmlformats.org/presentationml/2006/main" xmlns:w="http://schemas.openxmlformats.org/wordprocessingml/2006/main" xmlns:w10="urn:schemas-microsoft-com:office:word" xmlns:v="urn:schemas-microsoft-com:vml" xmlns:o="urn:schemas-microsoft-com:office:office" w="9525">
+                        <a14:hiddenLine xmlns:o="urn:schemas-microsoft-com:office:office" xmlns:v="urn:schemas-microsoft-com:vml" xmlns:w10="urn:schemas-microsoft-com:office:word" xmlns:w="http://schemas.openxmlformats.org/wordprocessingml/2006/main" xmlns:p="http://schemas.openxmlformats.org/presentationml/2006/main" xmlns:a14="http://schemas.microsoft.com/office/drawing/2010/main" xmlns="" xmlns:lc="http://schemas.openxmlformats.org/drawingml/2006/lockedCanvas" w="9525">
                           <a:solidFill>
                             <a:srgbClr val="000000"/>
                           </a:solidFill>
@@ -3738,17 +3731,17 @@
                     </a:ln>
                     <a:extLst>
                       <a:ext uri="{FAA26D3D-D897-4be2-8F04-BA451C77F1D7}">
-                        <ma14:placeholderFlag xmlns:lc="http://schemas.openxmlformats.org/drawingml/2006/lockedCanvas" xmlns="" xmlns:ma14="http://schemas.microsoft.com/office/mac/drawingml/2011/main" xmlns:p="http://schemas.openxmlformats.org/presentationml/2006/main" xmlns:w="http://schemas.openxmlformats.org/wordprocessingml/2006/main" xmlns:w10="urn:schemas-microsoft-com:office:word" xmlns:v="urn:schemas-microsoft-com:vml" xmlns:o="urn:schemas-microsoft-com:office:office" val="1"/>
+                        <ma14:placeholderFlag xmlns:o="urn:schemas-microsoft-com:office:office" xmlns:v="urn:schemas-microsoft-com:vml" xmlns:w10="urn:schemas-microsoft-com:office:word" xmlns:w="http://schemas.openxmlformats.org/wordprocessingml/2006/main" xmlns:p="http://schemas.openxmlformats.org/presentationml/2006/main" xmlns:ma14="http://schemas.microsoft.com/office/mac/drawingml/2011/main" xmlns="" xmlns:lc="http://schemas.openxmlformats.org/drawingml/2006/lockedCanvas" val="1"/>
                       </a:ext>
                       <a:ext uri="{909E8E84-426E-40dd-AFC4-6F175D3DCCD1}">
-                        <a14:hiddenFill xmlns:lc="http://schemas.openxmlformats.org/drawingml/2006/lockedCanvas" xmlns="" xmlns:a14="http://schemas.microsoft.com/office/drawing/2010/main" xmlns:p="http://schemas.openxmlformats.org/presentationml/2006/main" xmlns:w="http://schemas.openxmlformats.org/wordprocessingml/2006/main" xmlns:w10="urn:schemas-microsoft-com:office:word" xmlns:v="urn:schemas-microsoft-com:vml" xmlns:o="urn:schemas-microsoft-com:office:office">
+                        <a14:hiddenFill xmlns:o="urn:schemas-microsoft-com:office:office" xmlns:v="urn:schemas-microsoft-com:vml" xmlns:w10="urn:schemas-microsoft-com:office:word" xmlns:w="http://schemas.openxmlformats.org/wordprocessingml/2006/main" xmlns:p="http://schemas.openxmlformats.org/presentationml/2006/main" xmlns:a14="http://schemas.microsoft.com/office/drawing/2010/main" xmlns="" xmlns:lc="http://schemas.openxmlformats.org/drawingml/2006/lockedCanvas">
                           <a:solidFill>
                             <a:srgbClr val="FFFFFF"/>
                           </a:solidFill>
                         </a14:hiddenFill>
                       </a:ext>
                       <a:ext uri="{91240B29-F687-4f45-9708-019B960494DF}">
-                        <a14:hiddenLine xmlns:lc="http://schemas.openxmlformats.org/drawingml/2006/lockedCanvas" xmlns="" xmlns:a14="http://schemas.microsoft.com/office/drawing/2010/main" xmlns:p="http://schemas.openxmlformats.org/presentationml/2006/main" xmlns:w="http://schemas.openxmlformats.org/wordprocessingml/2006/main" xmlns:w10="urn:schemas-microsoft-com:office:word" xmlns:v="urn:schemas-microsoft-com:vml" xmlns:o="urn:schemas-microsoft-com:office:office" w="9525">
+                        <a14:hiddenLine xmlns:o="urn:schemas-microsoft-com:office:office" xmlns:v="urn:schemas-microsoft-com:vml" xmlns:w10="urn:schemas-microsoft-com:office:word" xmlns:w="http://schemas.openxmlformats.org/wordprocessingml/2006/main" xmlns:p="http://schemas.openxmlformats.org/presentationml/2006/main" xmlns:a14="http://schemas.microsoft.com/office/drawing/2010/main" xmlns="" xmlns:lc="http://schemas.openxmlformats.org/drawingml/2006/lockedCanvas" w="9525">
                           <a:solidFill>
                             <a:srgbClr val="000000"/>
                           </a:solidFill>
@@ -3877,17 +3870,17 @@
                     </a:ln>
                     <a:extLst>
                       <a:ext uri="{FAA26D3D-D897-4be2-8F04-BA451C77F1D7}">
-                        <ma14:placeholderFlag xmlns:lc="http://schemas.openxmlformats.org/drawingml/2006/lockedCanvas" xmlns="" xmlns:ma14="http://schemas.microsoft.com/office/mac/drawingml/2011/main" xmlns:p="http://schemas.openxmlformats.org/presentationml/2006/main" xmlns:w="http://schemas.openxmlformats.org/wordprocessingml/2006/main" xmlns:w10="urn:schemas-microsoft-com:office:word" xmlns:v="urn:schemas-microsoft-com:vml" xmlns:o="urn:schemas-microsoft-com:office:office" val="1"/>
+                        <ma14:placeholderFlag xmlns:o="urn:schemas-microsoft-com:office:office" xmlns:v="urn:schemas-microsoft-com:vml" xmlns:w10="urn:schemas-microsoft-com:office:word" xmlns:w="http://schemas.openxmlformats.org/wordprocessingml/2006/main" xmlns:p="http://schemas.openxmlformats.org/presentationml/2006/main" xmlns:ma14="http://schemas.microsoft.com/office/mac/drawingml/2011/main" xmlns="" xmlns:lc="http://schemas.openxmlformats.org/drawingml/2006/lockedCanvas" val="1"/>
                       </a:ext>
                       <a:ext uri="{909E8E84-426E-40dd-AFC4-6F175D3DCCD1}">
-                        <a14:hiddenFill xmlns:lc="http://schemas.openxmlformats.org/drawingml/2006/lockedCanvas" xmlns="" xmlns:a14="http://schemas.microsoft.com/office/drawing/2010/main" xmlns:p="http://schemas.openxmlformats.org/presentationml/2006/main" xmlns:w="http://schemas.openxmlformats.org/wordprocessingml/2006/main" xmlns:w10="urn:schemas-microsoft-com:office:word" xmlns:v="urn:schemas-microsoft-com:vml" xmlns:o="urn:schemas-microsoft-com:office:office">
+                        <a14:hiddenFill xmlns:o="urn:schemas-microsoft-com:office:office" xmlns:v="urn:schemas-microsoft-com:vml" xmlns:w10="urn:schemas-microsoft-com:office:word" xmlns:w="http://schemas.openxmlformats.org/wordprocessingml/2006/main" xmlns:p="http://schemas.openxmlformats.org/presentationml/2006/main" xmlns:a14="http://schemas.microsoft.com/office/drawing/2010/main" xmlns="" xmlns:lc="http://schemas.openxmlformats.org/drawingml/2006/lockedCanvas">
                           <a:solidFill>
                             <a:srgbClr val="FFFFFF"/>
                           </a:solidFill>
                         </a14:hiddenFill>
                       </a:ext>
                       <a:ext uri="{91240B29-F687-4f45-9708-019B960494DF}">
-                        <a14:hiddenLine xmlns:lc="http://schemas.openxmlformats.org/drawingml/2006/lockedCanvas" xmlns="" xmlns:a14="http://schemas.microsoft.com/office/drawing/2010/main" xmlns:p="http://schemas.openxmlformats.org/presentationml/2006/main" xmlns:w="http://schemas.openxmlformats.org/wordprocessingml/2006/main" xmlns:w10="urn:schemas-microsoft-com:office:word" xmlns:v="urn:schemas-microsoft-com:vml" xmlns:o="urn:schemas-microsoft-com:office:office" w="9525">
+                        <a14:hiddenLine xmlns:o="urn:schemas-microsoft-com:office:office" xmlns:v="urn:schemas-microsoft-com:vml" xmlns:w10="urn:schemas-microsoft-com:office:word" xmlns:w="http://schemas.openxmlformats.org/wordprocessingml/2006/main" xmlns:p="http://schemas.openxmlformats.org/presentationml/2006/main" xmlns:a14="http://schemas.microsoft.com/office/drawing/2010/main" xmlns="" xmlns:lc="http://schemas.openxmlformats.org/drawingml/2006/lockedCanvas" w="9525">
                           <a:solidFill>
                             <a:srgbClr val="000000"/>
                           </a:solidFill>
@@ -10833,7 +10826,7 @@
 </file>
 
 <file path=customXml/itemProps1.xml><?xml version="1.0" encoding="utf-8"?>
-<ds:datastoreItem xmlns:ds="http://schemas.openxmlformats.org/officeDocument/2006/customXml" ds:itemID="{B0C6208F-B1B0-C54C-A701-582549DADEE5}">
+<ds:datastoreItem xmlns:ds="http://schemas.openxmlformats.org/officeDocument/2006/customXml" ds:itemID="{7489343C-07DB-9843-8F34-0FDBABE3E597}">
   <ds:schemaRefs>
     <ds:schemaRef ds:uri="http://schemas.openxmlformats.org/officeDocument/2006/bibliography"/>
   </ds:schemaRefs>

</xml_diff>